<commit_message>
refactor(templates): polish 05 template
</commit_message>
<xml_diff>
--- a/templates/05_hidden_work_act_heating_pipeline_construction.docx
+++ b/templates/05_hidden_work_act_heating_pipeline_construction.docx
@@ -403,6 +403,7 @@
                 <w:rFonts w:ascii="Arial" w:hAnsi="Arial" w:cs="Arial"/>
                 <w:sz w:val="24"/>
                 <w:szCs w:val="24"/>
+                <w:lang w:val="en-US"/>
               </w:rPr>
             </w:pPr>
             <w:proofErr w:type="gramStart"/>
@@ -411,6 +412,7 @@
                 <w:rFonts w:ascii="Arial" w:hAnsi="Arial" w:cs="Arial"/>
                 <w:sz w:val="24"/>
                 <w:szCs w:val="24"/>
+                <w:lang w:val="en-US"/>
               </w:rPr>
               <w:t xml:space="preserve">{{ </w:t>
             </w:r>
@@ -420,6 +422,7 @@
                 <w:rFonts w:ascii="Arial" w:hAnsi="Arial" w:cs="Arial"/>
                 <w:sz w:val="24"/>
                 <w:szCs w:val="24"/>
+                <w:lang w:val="en-US"/>
               </w:rPr>
               <w:t>construction</w:t>
             </w:r>
@@ -429,6 +432,7 @@
                 <w:rFonts w:ascii="Arial" w:hAnsi="Arial" w:cs="Arial"/>
                 <w:sz w:val="24"/>
                 <w:szCs w:val="24"/>
+                <w:lang w:val="en-US"/>
               </w:rPr>
               <w:t>_organization</w:t>
             </w:r>
@@ -438,8 +442,26 @@
                 <w:rFonts w:ascii="Arial" w:hAnsi="Arial" w:cs="Arial"/>
                 <w:sz w:val="24"/>
                 <w:szCs w:val="24"/>
+                <w:lang w:val="en-US"/>
               </w:rPr>
-              <w:t xml:space="preserve"> }}, Директор {{ </w:t>
+              <w:t xml:space="preserve"> }}, </w:t>
+            </w:r>
+            <w:r>
+              <w:rPr>
+                <w:rFonts w:ascii="Arial" w:hAnsi="Arial" w:cs="Arial"/>
+                <w:sz w:val="24"/>
+                <w:szCs w:val="24"/>
+              </w:rPr>
+              <w:t>Директор</w:t>
+            </w:r>
+            <w:r>
+              <w:rPr>
+                <w:rFonts w:ascii="Arial" w:hAnsi="Arial" w:cs="Arial"/>
+                <w:sz w:val="24"/>
+                <w:szCs w:val="24"/>
+                <w:lang w:val="en-US"/>
+              </w:rPr>
+              <w:t xml:space="preserve"> {{ </w:t>
             </w:r>
             <w:proofErr w:type="spellStart"/>
             <w:r>
@@ -447,6 +469,7 @@
                 <w:rFonts w:ascii="Arial" w:hAnsi="Arial" w:cs="Arial"/>
                 <w:sz w:val="24"/>
                 <w:szCs w:val="24"/>
+                <w:lang w:val="en-US"/>
               </w:rPr>
               <w:t>construction_organization_chief</w:t>
             </w:r>
@@ -456,6 +479,7 @@
                 <w:rFonts w:ascii="Arial" w:hAnsi="Arial" w:cs="Arial"/>
                 <w:sz w:val="24"/>
                 <w:szCs w:val="24"/>
+                <w:lang w:val="en-US"/>
               </w:rPr>
               <w:t xml:space="preserve"> }}</w:t>
             </w:r>
@@ -595,7 +619,7 @@
           <w:szCs w:val="24"/>
           <w:u w:val="single"/>
         </w:rPr>
-        <w:t>phn</w:t>
+        <w:t>phn_region_chief</w:t>
       </w:r>
       <w:proofErr w:type="spellEnd"/>
       <w:r>
@@ -605,7 +629,7 @@
           <w:szCs w:val="24"/>
           <w:u w:val="single"/>
         </w:rPr>
-        <w:t>_region_chief }}</w:t>
+        <w:t xml:space="preserve"> }}</w:t>
       </w:r>
     </w:p>
     <w:p>
@@ -792,7 +816,26 @@
           <w:szCs w:val="24"/>
           <w:lang w:val="en-US"/>
         </w:rPr>
-        <w:t xml:space="preserve">}{{ representative }}, {% </w:t>
+        <w:t>}</w:t>
+      </w:r>
+      <w:r>
+        <w:rPr>
+          <w:rFonts w:ascii="Arial" w:hAnsi="Arial" w:cs="Arial"/>
+          <w:sz w:val="24"/>
+          <w:szCs w:val="24"/>
+          <w:u w:val="single"/>
+          <w:lang w:val="en-US"/>
+        </w:rPr>
+        <w:t xml:space="preserve">{{ representative }}, </w:t>
+      </w:r>
+      <w:r>
+        <w:rPr>
+          <w:rFonts w:ascii="Arial" w:hAnsi="Arial" w:cs="Arial"/>
+          <w:sz w:val="24"/>
+          <w:szCs w:val="24"/>
+          <w:lang w:val="en-US"/>
+        </w:rPr>
+        <w:t xml:space="preserve">{% </w:t>
       </w:r>
       <w:proofErr w:type="spellStart"/>
       <w:r>
@@ -1166,6 +1209,16 @@
         </w:rPr>
         <w:t xml:space="preserve"> }}</w:t>
       </w:r>
+      <w:r>
+        <w:rPr>
+          <w:rFonts w:ascii="Arial" w:hAnsi="Arial" w:cs="Arial"/>
+          <w:spacing w:val="-1"/>
+          <w:sz w:val="24"/>
+          <w:szCs w:val="24"/>
+          <w:u w:val="single"/>
+        </w:rPr>
+        <w:t>.</w:t>
+      </w:r>
     </w:p>
     <w:p>
       <w:pPr>
@@ -1640,7 +1693,6 @@
           <w:rFonts w:ascii="Arial" w:hAnsi="Arial" w:cs="Arial"/>
           <w:sz w:val="24"/>
           <w:szCs w:val="24"/>
-          <w:lang w:val="en-US"/>
         </w:rPr>
         <w:sectPr>
           <w:type w:val="continuous"/>
@@ -1680,7 +1732,6 @@
           <w:rFonts w:ascii="Arial" w:hAnsi="Arial" w:cs="Arial"/>
           <w:sz w:val="24"/>
           <w:szCs w:val="24"/>
-          <w:lang w:val="en-US"/>
         </w:rPr>
         <w:t xml:space="preserve">: </w:t>
       </w:r>
@@ -1699,7 +1750,6 @@
           <w:sz w:val="24"/>
           <w:szCs w:val="24"/>
           <w:u w:val="single"/>
-          <w:lang w:val="en-US"/>
         </w:rPr>
         <w:t>_</w:t>
       </w:r>
@@ -1710,7 +1760,6 @@
           <w:sz w:val="24"/>
           <w:szCs w:val="24"/>
           <w:u w:val="single"/>
-          <w:lang w:val="en-US"/>
         </w:rPr>
         <w:t>____</w:t>
       </w:r>
@@ -1736,7 +1785,6 @@
           <w:rFonts w:ascii="Arial" w:hAnsi="Arial" w:cs="Arial"/>
           <w:sz w:val="24"/>
           <w:szCs w:val="24"/>
-          <w:lang w:val="en-US"/>
         </w:rPr>
         <w:t>___</w:t>
       </w:r>
@@ -1753,7 +1801,6 @@
           <w:rFonts w:ascii="Arial" w:hAnsi="Arial" w:cs="Arial"/>
           <w:sz w:val="24"/>
           <w:szCs w:val="24"/>
-          <w:lang w:val="en-US"/>
         </w:rPr>
         <w:t>_______________________</w:t>
       </w:r>
@@ -2714,6 +2761,7 @@
     <w:lsdException w:name="Strong" w:locked="1" w:uiPriority="0" w:qFormat="1"/>
     <w:lsdException w:name="Emphasis" w:locked="1" w:uiPriority="0" w:qFormat="1"/>
     <w:lsdException w:name="HTML Keyboard" w:semiHidden="1" w:unhideWhenUsed="1"/>
+    <w:lsdException w:name="Normal Table" w:semiHidden="1" w:unhideWhenUsed="1"/>
     <w:lsdException w:name="annotation subject" w:semiHidden="1" w:unhideWhenUsed="1"/>
     <w:lsdException w:name="No List" w:semiHidden="1" w:unhideWhenUsed="1"/>
     <w:lsdException w:name="Outline List 1" w:semiHidden="1" w:unhideWhenUsed="1"/>
@@ -2756,8 +2804,11 @@
     <w:lsdException w:name="Table Contemporary" w:semiHidden="1" w:unhideWhenUsed="1"/>
     <w:lsdException w:name="Table Elegant" w:semiHidden="1" w:unhideWhenUsed="1"/>
     <w:lsdException w:name="Table Professional" w:semiHidden="1" w:unhideWhenUsed="1"/>
+    <w:lsdException w:name="Table Subtle 1" w:semiHidden="1" w:unhideWhenUsed="1"/>
     <w:lsdException w:name="Table Subtle 2" w:semiHidden="1" w:unhideWhenUsed="1"/>
     <w:lsdException w:name="Table Web 1" w:semiHidden="1" w:unhideWhenUsed="1"/>
+    <w:lsdException w:name="Table Web 2" w:semiHidden="1" w:unhideWhenUsed="1"/>
+    <w:lsdException w:name="Table Web 3" w:semiHidden="1" w:unhideWhenUsed="1"/>
     <w:lsdException w:name="Balloon Text" w:semiHidden="1" w:unhideWhenUsed="1"/>
     <w:lsdException w:name="Table Grid" w:locked="1" w:uiPriority="59"/>
     <w:lsdException w:name="Table Theme" w:semiHidden="1" w:unhideWhenUsed="1"/>

</xml_diff>